<commit_message>
1 azaltma ekleme to Use Case Narrative, specialswap to Operations
</commit_message>
<xml_diff>
--- a/Chewy Lokum Legend/requirements/Operation Contracts.docx
+++ b/Chewy Lokum Legend/requirements/Operation Contracts.docx
@@ -1,6 +1,6 @@
 
 <file path=word/document.xml><?xml version="1.0" encoding="utf-8"?>
-<w:document xmlns:wpc="http://schemas.microsoft.com/office/word/2010/wordprocessingCanvas" xmlns:mc="http://schemas.openxmlformats.org/markup-compatibility/2006" xmlns:o="urn:schemas-microsoft-com:office:office" xmlns:r="http://schemas.openxmlformats.org/officeDocument/2006/relationships" xmlns:m="http://schemas.openxmlformats.org/officeDocument/2006/math" xmlns:v="urn:schemas-microsoft-com:vml" xmlns:wp14="http://schemas.microsoft.com/office/word/2010/wordprocessingDrawing" xmlns:wp="http://schemas.openxmlformats.org/drawingml/2006/wordprocessingDrawing" xmlns:w10="urn:schemas-microsoft-com:office:word" xmlns:w="http://schemas.openxmlformats.org/wordprocessingml/2006/main" xmlns:w14="http://schemas.microsoft.com/office/word/2010/wordml" xmlns:wpg="http://schemas.microsoft.com/office/word/2010/wordprocessingGroup" xmlns:wpi="http://schemas.microsoft.com/office/word/2010/wordprocessingInk" xmlns:wne="http://schemas.microsoft.com/office/word/2006/wordml" xmlns:wps="http://schemas.microsoft.com/office/word/2010/wordprocessingShape" mc:Ignorable="w14 wp14">
+<w:document xmlns:ve="http://schemas.openxmlformats.org/markup-compatibility/2006" xmlns:o="urn:schemas-microsoft-com:office:office" xmlns:r="http://schemas.openxmlformats.org/officeDocument/2006/relationships" xmlns:m="http://schemas.openxmlformats.org/officeDocument/2006/math" xmlns:v="urn:schemas-microsoft-com:vml" xmlns:wp="http://schemas.openxmlformats.org/drawingml/2006/wordprocessingDrawing" xmlns:w10="urn:schemas-microsoft-com:office:word" xmlns:w="http://schemas.openxmlformats.org/wordprocessingml/2006/main" xmlns:wne="http://schemas.microsoft.com/office/word/2006/wordml">
   <w:body>
     <w:p>
       <w:pPr>
@@ -438,7 +438,6 @@
         <w:rPr>
           <w:b/>
         </w:rPr>
-        <w:lastRenderedPageBreak/>
         <w:t>Cross References:</w:t>
       </w:r>
       <w:r>
@@ -791,298 +790,248 @@
       </w:r>
       <w:proofErr w:type="spellEnd"/>
       <w:r>
+        <w:t>(x, y)</w:t>
+      </w:r>
+    </w:p>
+    <w:p>
+      <w:r>
+        <w:rPr>
+          <w:b/>
+        </w:rPr>
+        <w:t>Operation:</w:t>
+      </w:r>
+      <w:r>
+        <w:tab/>
+      </w:r>
+      <w:r>
+        <w:tab/>
+      </w:r>
+      <w:proofErr w:type="spellStart"/>
+      <w:r>
+        <w:t>selectLokum</w:t>
+      </w:r>
+      <w:proofErr w:type="spellEnd"/>
+      <w:r>
+        <w:t>(x, y)</w:t>
+      </w:r>
+    </w:p>
+    <w:p>
+      <w:r>
+        <w:rPr>
+          <w:b/>
+        </w:rPr>
+        <w:t>Cross References:</w:t>
+      </w:r>
+      <w:r>
+        <w:tab/>
+        <w:t>Use Cases: Play Game</w:t>
+      </w:r>
+    </w:p>
+    <w:p>
+      <w:r>
+        <w:rPr>
+          <w:b/>
+        </w:rPr>
+        <w:t>Preconditions:</w:t>
+      </w:r>
+      <w:r>
+        <w:rPr>
+          <w:b/>
+        </w:rPr>
+        <w:tab/>
+      </w:r>
+      <w:r>
+        <w:tab/>
+        <w:t>-</w:t>
+      </w:r>
+      <w:r>
+        <w:t xml:space="preserve"> </w:t>
+      </w:r>
+      <w:r>
+        <w:t>board state is ready to swap</w:t>
+      </w:r>
+    </w:p>
+    <w:p>
+      <w:proofErr w:type="spellStart"/>
+      <w:r>
+        <w:rPr>
+          <w:b/>
+        </w:rPr>
+        <w:t>Postconditions</w:t>
+      </w:r>
+      <w:proofErr w:type="spellEnd"/>
+      <w:r>
+        <w:rPr>
+          <w:b/>
+        </w:rPr>
+        <w:t>:</w:t>
+      </w:r>
+      <w:r>
+        <w:rPr>
+          <w:b/>
+        </w:rPr>
+        <w:tab/>
+      </w:r>
+      <w:r>
+        <w:rPr>
+          <w:b/>
+        </w:rPr>
+        <w:tab/>
+      </w:r>
+      <w:r>
+        <w:t>-</w:t>
+      </w:r>
+      <w:proofErr w:type="spellStart"/>
+      <w:r>
+        <w:t>lokum</w:t>
+      </w:r>
+      <w:proofErr w:type="spellEnd"/>
+      <w:r>
+        <w:t xml:space="preserve"> at (</w:t>
+      </w:r>
+      <w:proofErr w:type="spellStart"/>
+      <w:r>
+        <w:t>x</w:t>
+      </w:r>
+      <w:proofErr w:type="gramStart"/>
+      <w:r>
+        <w:t>,y</w:t>
+      </w:r>
+      <w:proofErr w:type="spellEnd"/>
+      <w:proofErr w:type="gramEnd"/>
+      <w:r>
+        <w:t xml:space="preserve">) is selected  if selectedLokum1 is empty(null) and selectedLokum1 </w:t>
+      </w:r>
+      <w:r>
+        <w:t xml:space="preserve">is set </w:t>
+      </w:r>
+      <w:r>
+        <w:t>to (</w:t>
+      </w:r>
+      <w:proofErr w:type="spellStart"/>
+      <w:r>
+        <w:t>x,y</w:t>
+      </w:r>
+      <w:proofErr w:type="spellEnd"/>
+      <w:r>
+        <w:t>)</w:t>
+      </w:r>
+    </w:p>
+    <w:p>
+      <w:r>
+        <w:t>-if</w:t>
+      </w:r>
+      <w:r>
+        <w:t xml:space="preserve"> </w:t>
+      </w:r>
+      <w:r>
+        <w:t>selectedLokum1 is not empty, selectedLokum2 is set to (</w:t>
+      </w:r>
+      <w:proofErr w:type="spellStart"/>
+      <w:r>
+        <w:t>x</w:t>
+      </w:r>
+      <w:proofErr w:type="gramStart"/>
+      <w:r>
+        <w:t>,y</w:t>
+      </w:r>
+      <w:proofErr w:type="spellEnd"/>
+      <w:proofErr w:type="gramEnd"/>
+      <w:r>
+        <w:t xml:space="preserve">) </w:t>
+      </w:r>
+      <w:r>
+        <w:t xml:space="preserve">. </w:t>
+      </w:r>
+    </w:p>
+    <w:p>
+      <w:r>
+        <w:t>-</w:t>
+      </w:r>
+      <w:r>
+        <w:t xml:space="preserve">if selectedLokum1 and selectedLokum2 are not adjacent </w:t>
+      </w:r>
+      <w:proofErr w:type="spellStart"/>
+      <w:r>
+        <w:t>unselectLokums</w:t>
+      </w:r>
+      <w:proofErr w:type="spellEnd"/>
+      <w:r>
+        <w:t xml:space="preserve">() sets them back to null and set board state ready to swap. </w:t>
+      </w:r>
+    </w:p>
+    <w:p>
+      <w:r>
+        <w:t>-</w:t>
+      </w:r>
+      <w:r>
+        <w:t xml:space="preserve">if they are adjacent check if they are </w:t>
+      </w:r>
+      <w:proofErr w:type="gramStart"/>
+      <w:r>
+        <w:t>swappable(</w:t>
+      </w:r>
+      <w:proofErr w:type="gramEnd"/>
+      <w:r>
+        <w:t xml:space="preserve"> checks if </w:t>
+      </w:r>
+      <w:proofErr w:type="spellStart"/>
+      <w:r>
+        <w:t>lokums</w:t>
+      </w:r>
+      <w:proofErr w:type="spellEnd"/>
+      <w:r>
+        <w:t xml:space="preserve"> are matched into necessary combination of </w:t>
+      </w:r>
+      <w:proofErr w:type="spellStart"/>
+      <w:r>
+        <w:t>lokums</w:t>
+      </w:r>
+      <w:proofErr w:type="spellEnd"/>
+      <w:r>
+        <w:t xml:space="preserve"> to be destroyed</w:t>
+      </w:r>
+      <w:r>
+        <w:t xml:space="preserve">(3 or more </w:t>
+      </w:r>
+      <w:proofErr w:type="spellStart"/>
+      <w:r>
+        <w:t>lokums</w:t>
+      </w:r>
+      <w:proofErr w:type="spellEnd"/>
+      <w:r>
+        <w:t xml:space="preserve"> are matched or special </w:t>
+      </w:r>
+      <w:proofErr w:type="spellStart"/>
+      <w:r>
+        <w:t>lokums</w:t>
+      </w:r>
+      <w:proofErr w:type="spellEnd"/>
+      <w:r>
+        <w:t xml:space="preserve"> are swapped)</w:t>
+      </w:r>
+      <w:r>
+        <w:t xml:space="preserve">). </w:t>
+      </w:r>
+    </w:p>
+    <w:p>
+      <w:r>
+        <w:t>-</w:t>
+      </w:r>
+      <w:r>
+        <w:t xml:space="preserve">if false </w:t>
+      </w:r>
+      <w:proofErr w:type="spellStart"/>
+      <w:proofErr w:type="gramStart"/>
+      <w:r>
+        <w:t>unselectLokums</w:t>
+      </w:r>
+      <w:proofErr w:type="spellEnd"/>
+      <w:r>
         <w:t>(</w:t>
       </w:r>
-      <w:r>
-        <w:t>x, y</w:t>
-      </w:r>
-      <w:r>
-        <w:t>)</w:t>
-      </w:r>
-    </w:p>
-    <w:p>
-      <w:r>
-        <w:rPr>
-          <w:b/>
-        </w:rPr>
-        <w:t>Operation:</w:t>
-      </w:r>
-      <w:r>
-        <w:tab/>
-      </w:r>
-      <w:r>
-        <w:tab/>
-      </w:r>
-      <w:proofErr w:type="spellStart"/>
-      <w:r>
-        <w:t>selectLokum</w:t>
-      </w:r>
-      <w:proofErr w:type="spellEnd"/>
-      <w:r>
-        <w:t>(x, y)</w:t>
-      </w:r>
-    </w:p>
-    <w:p>
-      <w:r>
-        <w:rPr>
-          <w:b/>
-        </w:rPr>
-        <w:t>Cross References:</w:t>
-      </w:r>
-      <w:r>
-        <w:tab/>
-        <w:t xml:space="preserve">Use Cases: </w:t>
-      </w:r>
-      <w:r>
-        <w:t>Play</w:t>
-      </w:r>
-      <w:r>
-        <w:t xml:space="preserve"> Game</w:t>
-      </w:r>
-    </w:p>
-    <w:p>
-      <w:r>
-        <w:rPr>
-          <w:b/>
-        </w:rPr>
-        <w:t>Preconditions:</w:t>
-      </w:r>
-      <w:r>
-        <w:rPr>
-          <w:b/>
-        </w:rPr>
-        <w:tab/>
-      </w:r>
-      <w:r>
-        <w:tab/>
-        <w:t>-</w:t>
-      </w:r>
-      <w:r>
-        <w:t xml:space="preserve"> </w:t>
-      </w:r>
-      <w:r>
-        <w:t>board state</w:t>
-      </w:r>
-      <w:r>
-        <w:t xml:space="preserve"> is </w:t>
-      </w:r>
-      <w:r>
-        <w:t>ready to swap</w:t>
-      </w:r>
-    </w:p>
-    <w:p>
-      <w:proofErr w:type="spellStart"/>
-      <w:r>
-        <w:rPr>
-          <w:b/>
-        </w:rPr>
-        <w:t>Postconditions</w:t>
-      </w:r>
-      <w:proofErr w:type="spellEnd"/>
-      <w:r>
-        <w:rPr>
-          <w:b/>
-        </w:rPr>
-        <w:t>:</w:t>
-      </w:r>
-      <w:r>
-        <w:rPr>
-          <w:b/>
-        </w:rPr>
-        <w:tab/>
-      </w:r>
-      <w:r>
-        <w:rPr>
-          <w:b/>
-        </w:rPr>
-        <w:tab/>
-      </w:r>
-      <w:r>
-        <w:t>-</w:t>
-      </w:r>
-      <w:proofErr w:type="spellStart"/>
-      <w:r>
-        <w:t>lokum</w:t>
-      </w:r>
-      <w:proofErr w:type="spellEnd"/>
-      <w:r>
-        <w:t xml:space="preserve"> at (</w:t>
-      </w:r>
-      <w:proofErr w:type="spellStart"/>
-      <w:r>
-        <w:t>x</w:t>
-      </w:r>
-      <w:proofErr w:type="gramStart"/>
-      <w:r>
-        <w:t>,y</w:t>
-      </w:r>
-      <w:proofErr w:type="spellEnd"/>
       <w:proofErr w:type="gramEnd"/>
       <w:r>
-        <w:t xml:space="preserve">) is selected  if selectedLokum1 is empty(null) and selectedLokum1 </w:t>
-      </w:r>
-      <w:r>
-        <w:t xml:space="preserve">is set </w:t>
-      </w:r>
-      <w:r>
-        <w:t>to (</w:t>
-      </w:r>
-      <w:proofErr w:type="spellStart"/>
-      <w:r>
-        <w:t>x,y</w:t>
-      </w:r>
-      <w:proofErr w:type="spellEnd"/>
-      <w:r>
-        <w:t>)</w:t>
-      </w:r>
-    </w:p>
-    <w:p>
-      <w:r>
-        <w:t>-if</w:t>
-      </w:r>
-      <w:r>
-        <w:t xml:space="preserve"> </w:t>
-      </w:r>
-      <w:r>
-        <w:t>selectedLokum1</w:t>
-      </w:r>
-      <w:r>
-        <w:t xml:space="preserve"> is not empty, selectedLokum2 is set to (</w:t>
-      </w:r>
-      <w:proofErr w:type="spellStart"/>
-      <w:r>
-        <w:t>x</w:t>
-      </w:r>
-      <w:proofErr w:type="gramStart"/>
-      <w:r>
-        <w:t>,y</w:t>
-      </w:r>
-      <w:proofErr w:type="spellEnd"/>
-      <w:proofErr w:type="gramEnd"/>
-      <w:r>
-        <w:t xml:space="preserve">) </w:t>
-      </w:r>
-      <w:r>
-        <w:t xml:space="preserve">. </w:t>
-      </w:r>
-    </w:p>
-    <w:p>
-      <w:r>
-        <w:t>-</w:t>
-      </w:r>
-      <w:r>
-        <w:t xml:space="preserve">if selectedLokum1 and selectedLokum2 are not adjacent </w:t>
-      </w:r>
-      <w:proofErr w:type="spellStart"/>
-      <w:proofErr w:type="gramStart"/>
-      <w:r>
-        <w:t>unselectLokums</w:t>
-      </w:r>
-      <w:proofErr w:type="spellEnd"/>
-      <w:r>
-        <w:t>(</w:t>
-      </w:r>
-      <w:proofErr w:type="gramEnd"/>
-      <w:r>
-        <w:t xml:space="preserve">) sets them back to null and </w:t>
-      </w:r>
-      <w:r>
-        <w:t>set</w:t>
-      </w:r>
-      <w:r>
-        <w:t xml:space="preserve"> </w:t>
-      </w:r>
-      <w:r>
-        <w:t xml:space="preserve">board </w:t>
-      </w:r>
-      <w:r>
-        <w:t>state</w:t>
-      </w:r>
-      <w:r>
-        <w:t xml:space="preserve"> ready to swap</w:t>
-      </w:r>
-      <w:r>
-        <w:t xml:space="preserve">. </w:t>
-      </w:r>
-    </w:p>
-    <w:p>
-      <w:r>
-        <w:t>-</w:t>
-      </w:r>
-      <w:r>
-        <w:t xml:space="preserve">if they are adjacent check if they are </w:t>
-      </w:r>
-      <w:proofErr w:type="gramStart"/>
-      <w:r>
-        <w:t>swappable(</w:t>
-      </w:r>
-      <w:proofErr w:type="gramEnd"/>
-      <w:r>
-        <w:t xml:space="preserve"> checks if </w:t>
-      </w:r>
-      <w:proofErr w:type="spellStart"/>
-      <w:r>
-        <w:t>lokums</w:t>
-      </w:r>
-      <w:proofErr w:type="spellEnd"/>
-      <w:r>
-        <w:t xml:space="preserve"> </w:t>
-      </w:r>
-      <w:r>
-        <w:t xml:space="preserve">are </w:t>
-      </w:r>
-      <w:r>
-        <w:t xml:space="preserve">matched into necessary combination of </w:t>
-      </w:r>
-      <w:proofErr w:type="spellStart"/>
-      <w:r>
-        <w:t>lokums</w:t>
-      </w:r>
-      <w:proofErr w:type="spellEnd"/>
-      <w:r>
-        <w:t xml:space="preserve"> to be destroyed</w:t>
-      </w:r>
-      <w:r>
-        <w:t xml:space="preserve">(3 or more </w:t>
-      </w:r>
-      <w:proofErr w:type="spellStart"/>
-      <w:r>
-        <w:t>lokums</w:t>
-      </w:r>
-      <w:proofErr w:type="spellEnd"/>
-      <w:r>
-        <w:t xml:space="preserve"> are matched or special </w:t>
-      </w:r>
-      <w:proofErr w:type="spellStart"/>
-      <w:r>
-        <w:t>lokums</w:t>
-      </w:r>
-      <w:proofErr w:type="spellEnd"/>
-      <w:r>
-        <w:t xml:space="preserve"> are swapped)</w:t>
-      </w:r>
-      <w:r>
-        <w:t xml:space="preserve">). </w:t>
-      </w:r>
-    </w:p>
-    <w:p>
-      <w:r>
-        <w:t>-</w:t>
-      </w:r>
-      <w:r>
-        <w:t xml:space="preserve">if false </w:t>
-      </w:r>
-      <w:proofErr w:type="spellStart"/>
-      <w:proofErr w:type="gramStart"/>
-      <w:r>
-        <w:t>unselectLokums</w:t>
-      </w:r>
-      <w:proofErr w:type="spellEnd"/>
-      <w:r>
-        <w:t>(</w:t>
-      </w:r>
-      <w:proofErr w:type="gramEnd"/>
-      <w:r>
         <w:t xml:space="preserve">) if true </w:t>
       </w:r>
       <w:proofErr w:type="spellStart"/>
@@ -1101,7 +1050,6 @@
     </w:p>
     <w:p>
       <w:r>
-        <w:lastRenderedPageBreak/>
         <w:t>-</w:t>
       </w:r>
       <w:proofErr w:type="spellStart"/>
@@ -1343,6 +1291,128 @@
       </w:r>
     </w:p>
     <w:p/>
+    <w:p>
+      <w:pPr>
+        <w:pStyle w:val="Balk2"/>
+      </w:pPr>
+      <w:r>
+        <w:t xml:space="preserve">Contract CO9: </w:t>
+      </w:r>
+      <w:proofErr w:type="spellStart"/>
+      <w:proofErr w:type="gramStart"/>
+      <w:r>
+        <w:t>activeSpecialSwap</w:t>
+      </w:r>
+      <w:proofErr w:type="spellEnd"/>
+      <w:r>
+        <w:t>()</w:t>
+      </w:r>
+      <w:proofErr w:type="gramEnd"/>
+    </w:p>
+    <w:p>
+      <w:r>
+        <w:rPr>
+          <w:b/>
+        </w:rPr>
+        <w:t>Operation:</w:t>
+      </w:r>
+      <w:r>
+        <w:tab/>
+      </w:r>
+      <w:r>
+        <w:tab/>
+      </w:r>
+      <w:proofErr w:type="spellStart"/>
+      <w:proofErr w:type="gramStart"/>
+      <w:r>
+        <w:t>activeSpecialSwap</w:t>
+      </w:r>
+      <w:proofErr w:type="spellEnd"/>
+      <w:r>
+        <w:t>()</w:t>
+      </w:r>
+      <w:proofErr w:type="gramEnd"/>
+      <w:r>
+        <w:t xml:space="preserve"> </w:t>
+      </w:r>
+    </w:p>
+    <w:p>
+      <w:r>
+        <w:rPr>
+          <w:b/>
+        </w:rPr>
+        <w:t>Cross References:</w:t>
+      </w:r>
+      <w:r>
+        <w:tab/>
+        <w:t>Use Cases: Play Game</w:t>
+      </w:r>
+    </w:p>
+    <w:p>
+      <w:r>
+        <w:rPr>
+          <w:b/>
+        </w:rPr>
+        <w:t>Preconditions:</w:t>
+      </w:r>
+      <w:r>
+        <w:rPr>
+          <w:b/>
+        </w:rPr>
+        <w:tab/>
+      </w:r>
+      <w:r>
+        <w:tab/>
+        <w:t>-player has chance for special swap. Special Swap button has to be clicked.</w:t>
+      </w:r>
+    </w:p>
+    <w:p>
+      <w:proofErr w:type="spellStart"/>
+      <w:r>
+        <w:rPr>
+          <w:b/>
+        </w:rPr>
+        <w:t>Postconditions</w:t>
+      </w:r>
+      <w:proofErr w:type="spellEnd"/>
+      <w:r>
+        <w:rPr>
+          <w:b/>
+        </w:rPr>
+        <w:t>:</w:t>
+      </w:r>
+      <w:r>
+        <w:rPr>
+          <w:b/>
+        </w:rPr>
+        <w:tab/>
+      </w:r>
+      <w:r>
+        <w:rPr>
+          <w:b/>
+        </w:rPr>
+        <w:tab/>
+      </w:r>
+      <w:r>
+        <w:t xml:space="preserve">-The </w:t>
+      </w:r>
+      <w:proofErr w:type="gramStart"/>
+      <w:r>
+        <w:t xml:space="preserve">location of any two </w:t>
+      </w:r>
+      <w:proofErr w:type="spellStart"/>
+      <w:r>
+        <w:t>lokums</w:t>
+      </w:r>
+      <w:proofErr w:type="spellEnd"/>
+      <w:r>
+        <w:t xml:space="preserve"> are</w:t>
+      </w:r>
+      <w:proofErr w:type="gramEnd"/>
+      <w:r>
+        <w:t xml:space="preserve"> changed. The chance is decreased by one at a time.</w:t>
+      </w:r>
+    </w:p>
     <w:p/>
     <w:p/>
     <w:p/>
@@ -1357,7 +1427,7 @@
 </file>
 
 <file path=word/numbering.xml><?xml version="1.0" encoding="utf-8"?>
-<w:numbering xmlns:wpc="http://schemas.microsoft.com/office/word/2010/wordprocessingCanvas" xmlns:mc="http://schemas.openxmlformats.org/markup-compatibility/2006" xmlns:o="urn:schemas-microsoft-com:office:office" xmlns:r="http://schemas.openxmlformats.org/officeDocument/2006/relationships" xmlns:m="http://schemas.openxmlformats.org/officeDocument/2006/math" xmlns:v="urn:schemas-microsoft-com:vml" xmlns:wp14="http://schemas.microsoft.com/office/word/2010/wordprocessingDrawing" xmlns:wp="http://schemas.openxmlformats.org/drawingml/2006/wordprocessingDrawing" xmlns:w10="urn:schemas-microsoft-com:office:word" xmlns:w="http://schemas.openxmlformats.org/wordprocessingml/2006/main" xmlns:w14="http://schemas.microsoft.com/office/word/2010/wordml" xmlns:wpg="http://schemas.microsoft.com/office/word/2010/wordprocessingGroup" xmlns:wpi="http://schemas.microsoft.com/office/word/2010/wordprocessingInk" xmlns:wne="http://schemas.microsoft.com/office/word/2006/wordml" xmlns:wps="http://schemas.microsoft.com/office/word/2010/wordprocessingShape" mc:Ignorable="w14 wp14">
+<w:numbering xmlns:ve="http://schemas.openxmlformats.org/markup-compatibility/2006" xmlns:o="urn:schemas-microsoft-com:office:office" xmlns:r="http://schemas.openxmlformats.org/officeDocument/2006/relationships" xmlns:m="http://schemas.openxmlformats.org/officeDocument/2006/math" xmlns:v="urn:schemas-microsoft-com:vml" xmlns:wp="http://schemas.openxmlformats.org/drawingml/2006/wordprocessingDrawing" xmlns:w10="urn:schemas-microsoft-com:office:word" xmlns:w="http://schemas.openxmlformats.org/wordprocessingml/2006/main" xmlns:wne="http://schemas.microsoft.com/office/word/2006/wordml">
   <w:abstractNum w:abstractNumId="0">
     <w:nsid w:val="03C30F8D"/>
     <w:multiLevelType w:val="hybridMultilevel"/>
@@ -3450,7 +3520,7 @@
 </file>
 
 <file path=word/styles.xml><?xml version="1.0" encoding="utf-8"?>
-<w:styles xmlns:mc="http://schemas.openxmlformats.org/markup-compatibility/2006" xmlns:r="http://schemas.openxmlformats.org/officeDocument/2006/relationships" xmlns:w="http://schemas.openxmlformats.org/wordprocessingml/2006/main" xmlns:w14="http://schemas.microsoft.com/office/word/2010/wordml" mc:Ignorable="w14">
+<w:styles xmlns:r="http://schemas.openxmlformats.org/officeDocument/2006/relationships" xmlns:w="http://schemas.openxmlformats.org/wordprocessingml/2006/main">
   <w:docDefaults>
     <w:rPrDefault>
       <w:rPr>
@@ -3608,6 +3678,7 @@
   <w:style w:type="paragraph" w:default="1" w:styleId="Normal">
     <w:name w:val="Normal"/>
     <w:qFormat/>
+    <w:rsid w:val="00651D38"/>
   </w:style>
   <w:style w:type="paragraph" w:styleId="Balk1">
     <w:name w:val="heading 1"/>
@@ -3667,6 +3738,7 @@
     <w:uiPriority w:val="99"/>
     <w:semiHidden/>
     <w:unhideWhenUsed/>
+    <w:qFormat/>
     <w:tblPr>
       <w:tblInd w:w="0" w:type="dxa"/>
       <w:tblCellMar>
@@ -4295,7 +4367,7 @@
 </file>
 
 <file path=customXml/itemProps1.xml><?xml version="1.0" encoding="utf-8"?>
-<ds:datastoreItem xmlns:ds="http://schemas.openxmlformats.org/officeDocument/2006/customXml" ds:itemID="{0FB1310B-9839-46EC-9A84-7F5833BEC022}">
+<ds:datastoreItem xmlns:ds="http://schemas.openxmlformats.org/officeDocument/2006/customXml" ds:itemID="{32BFB23F-188D-4452-BB7F-6C5E398224D4}">
   <ds:schemaRefs>
     <ds:schemaRef ds:uri="http://schemas.openxmlformats.org/officeDocument/2006/bibliography"/>
   </ds:schemaRefs>

</xml_diff>